<commit_message>
Further fixups in instruction listing.
</commit_message>
<xml_diff>
--- a/doc/the_p5_compiler.docx
+++ b/doc/the_p5_compiler.docx
@@ -33350,13 +33350,7 @@
     </w:p>
     <w:p>
       <w:r>
-        <w:t>The a</w:t>
-      </w:r>
-      <w:r>
-        <w:t>ssembly code represents the address</w:t>
-      </w:r>
-      <w:r>
-        <w:t xml:space="preserve"> as a forward referenced label. This is defined later in a label statement and back referenced by the assembler.</w:t>
+        <w:t>The assembly code represents the address as a forward referenced label. This is defined later in a label statement and back referenced by the assembler.</w:t>
       </w:r>
     </w:p>
     <w:p>
@@ -34865,8 +34859,129 @@
       </w:r>
       <w:r>
         <w:tab/>
-      </w:r>
-      <w:r>
+        <w:t>boolean</w:t>
+      </w:r>
+      <w:r>
+        <w:tab/>
+        <w:t xml:space="preserve"> boolean</w:t>
+      </w:r>
+      <w:r>
+        <w:tab/>
+        <w:t>boolean</w:t>
+      </w:r>
+    </w:p>
+    <w:p>
+      <w:pPr>
+        <w:pStyle w:val="NoSpacing"/>
+      </w:pPr>
+      <w:r>
+        <w:rPr>
+          <w:color w:val="000000"/>
+        </w:rPr>
+        <w:t>geqc</w:t>
+      </w:r>
+      <w:r>
+        <w:t xml:space="preserve"> </w:t>
+      </w:r>
+      <w:r>
+        <w:tab/>
+      </w:r>
+      <w:r>
+        <w:tab/>
+      </w:r>
+      <w:r>
+        <w:tab/>
+      </w:r>
+      <w:r>
+        <w:t>153</w:t>
+      </w:r>
+      <w:r>
+        <w:tab/>
+      </w:r>
+      <w:r>
+        <w:tab/>
+        <w:t>character character</w:t>
+      </w:r>
+      <w:r>
+        <w:tab/>
+        <w:t>boolean</w:t>
+      </w:r>
+    </w:p>
+    <w:p>
+      <w:pPr>
+        <w:pStyle w:val="NoSpacing"/>
+      </w:pPr>
+      <w:r>
+        <w:rPr>
+          <w:color w:val="000000"/>
+        </w:rPr>
+        <w:t>geqi</w:t>
+      </w:r>
+      <w:r>
+        <w:t xml:space="preserve"> </w:t>
+      </w:r>
+      <w:r>
+        <w:tab/>
+      </w:r>
+      <w:r>
+        <w:tab/>
+      </w:r>
+      <w:r>
+        <w:tab/>
+      </w:r>
+      <w:r>
+        <w:t>149</w:t>
+      </w:r>
+      <w:r>
+        <w:tab/>
+      </w:r>
+      <w:r>
+        <w:tab/>
+        <w:t>integer integer</w:t>
+      </w:r>
+      <w:r>
+        <w:tab/>
+      </w:r>
+      <w:r>
+        <w:tab/>
+      </w:r>
+      <w:r>
+        <w:t>boolean</w:t>
+      </w:r>
+    </w:p>
+    <w:p>
+      <w:pPr>
+        <w:pStyle w:val="NoSpacing"/>
+      </w:pPr>
+      <w:r>
+        <w:rPr>
+          <w:color w:val="000000"/>
+        </w:rPr>
+        <w:t>geqm</w:t>
+      </w:r>
+      <w:r>
+        <w:t xml:space="preserve"> </w:t>
+      </w:r>
+      <w:r>
+        <w:t>size</w:t>
+      </w:r>
+      <w:r>
+        <w:tab/>
+      </w:r>
+      <w:r>
+        <w:tab/>
+      </w:r>
+      <w:r>
+        <w:t>154</w:t>
+      </w:r>
+      <w:r>
+        <w:t xml:space="preserve"> q32</w:t>
+      </w:r>
+      <w:r>
+        <w:tab/>
+      </w:r>
+      <w:r>
+        <w:tab/>
         <w:t>address address</w:t>
       </w:r>
       <w:r>
@@ -34885,7 +35000,7 @@
         <w:rPr>
           <w:color w:val="000000"/>
         </w:rPr>
-        <w:t>geqc</w:t>
+        <w:t>geqr</w:t>
       </w:r>
       <w:r>
         <w:t xml:space="preserve"> </w:t>
@@ -34900,20 +35015,63 @@
         <w:tab/>
       </w:r>
       <w:r>
-        <w:t>153</w:t>
-      </w:r>
-      <w:r>
-        <w:tab/>
-      </w:r>
-      <w:r>
-        <w:tab/>
-      </w:r>
-      <w:r>
+        <w:t>150</w:t>
+      </w:r>
+      <w:r>
+        <w:tab/>
+      </w:r>
+      <w:r>
+        <w:tab/>
+        <w:t>real real</w:t>
+      </w:r>
+      <w:r>
+        <w:tab/>
+      </w:r>
+      <w:r>
+        <w:tab/>
+      </w:r>
+      <w:r>
+        <w:tab/>
         <w:t>boolean</w:t>
       </w:r>
-      <w:r>
-        <w:tab/>
-        <w:t xml:space="preserve"> Boolean</w:t>
+    </w:p>
+    <w:p>
+      <w:pPr>
+        <w:pStyle w:val="NoSpacing"/>
+      </w:pPr>
+      <w:r>
+        <w:rPr>
+          <w:color w:val="000000"/>
+        </w:rPr>
+        <w:t>geqs</w:t>
+      </w:r>
+      <w:r>
+        <w:t xml:space="preserve"> </w:t>
+      </w:r>
+      <w:r>
+        <w:tab/>
+      </w:r>
+      <w:r>
+        <w:tab/>
+      </w:r>
+      <w:r>
+        <w:tab/>
+      </w:r>
+      <w:r>
+        <w:t>152</w:t>
+      </w:r>
+      <w:r>
+        <w:tab/>
+      </w:r>
+      <w:r>
+        <w:tab/>
+        <w:t>set set</w:t>
+      </w:r>
+      <w:r>
+        <w:tab/>
+      </w:r>
+      <w:r>
+        <w:tab/>
       </w:r>
       <w:r>
         <w:tab/>
@@ -34924,11 +35082,53 @@
       <w:pPr>
         <w:pStyle w:val="NoSpacing"/>
       </w:pPr>
+    </w:p>
+    <w:p>
+      <w:pPr>
+        <w:pStyle w:val="NoSpacing"/>
+      </w:pPr>
+      <w:r>
+        <w:t>Find greater than or equal. The top of stack and second on stack values are compared for second on stack greater than or equal to the top of stack, and a Boolean result of the comparision replaces them both. The compare is done according to type. Note that types a, b, c and i are treated equally since values are normalized to 32 bit integer on stack.</w:t>
+      </w:r>
+    </w:p>
+    <w:p>
+      <w:pPr>
+        <w:pStyle w:val="tableheader0"/>
+      </w:pPr>
+      <w:r>
+        <w:t>Instruction</w:t>
+      </w:r>
+      <w:r>
+        <w:tab/>
+      </w:r>
+      <w:r>
+        <w:tab/>
+        <w:t>Opcode</w:t>
+      </w:r>
+      <w:r>
+        <w:t xml:space="preserve"> </w:t>
+      </w:r>
+      <w:r>
+        <w:tab/>
+        <w:t>Stack in</w:t>
+      </w:r>
+      <w:r>
+        <w:tab/>
+      </w:r>
+      <w:r>
+        <w:tab/>
+        <w:t>Stack out</w:t>
+      </w:r>
+    </w:p>
+    <w:p>
+      <w:pPr>
+        <w:pStyle w:val="NoSpacing"/>
+      </w:pPr>
       <w:r>
         <w:rPr>
           <w:color w:val="000000"/>
         </w:rPr>
-        <w:t>geqi</w:t>
+        <w:t>grtb</w:t>
       </w:r>
       <w:r>
         <w:t xml:space="preserve"> </w:t>
@@ -34943,15 +35143,54 @@
         <w:tab/>
       </w:r>
       <w:r>
-        <w:t>149</w:t>
-      </w:r>
-      <w:r>
-        <w:tab/>
-      </w:r>
-      <w:r>
-        <w:tab/>
-      </w:r>
-      <w:r>
+        <w:t>157</w:t>
+      </w:r>
+      <w:r>
+        <w:tab/>
+      </w:r>
+      <w:r>
+        <w:tab/>
+        <w:t>boolean</w:t>
+      </w:r>
+      <w:r>
+        <w:tab/>
+        <w:t xml:space="preserve"> boolean</w:t>
+      </w:r>
+      <w:r>
+        <w:tab/>
+        <w:t>boolean</w:t>
+      </w:r>
+    </w:p>
+    <w:p>
+      <w:pPr>
+        <w:pStyle w:val="NoSpacing"/>
+      </w:pPr>
+      <w:r>
+        <w:rPr>
+          <w:color w:val="000000"/>
+        </w:rPr>
+        <w:t>grtc</w:t>
+      </w:r>
+      <w:r>
+        <w:t xml:space="preserve"> </w:t>
+      </w:r>
+      <w:r>
+        <w:tab/>
+      </w:r>
+      <w:r>
+        <w:tab/>
+      </w:r>
+      <w:r>
+        <w:tab/>
+      </w:r>
+      <w:r>
+        <w:t>159</w:t>
+      </w:r>
+      <w:r>
+        <w:tab/>
+      </w:r>
+      <w:r>
+        <w:tab/>
         <w:t>character character</w:t>
       </w:r>
       <w:r>
@@ -34967,33 +35206,28 @@
         <w:rPr>
           <w:color w:val="000000"/>
         </w:rPr>
-        <w:t>geqm</w:t>
+        <w:t>grti</w:t>
       </w:r>
       <w:r>
         <w:t xml:space="preserve"> </w:t>
       </w:r>
       <w:r>
-        <w:t>size</w:t>
-      </w:r>
-      <w:r>
-        <w:tab/>
-      </w:r>
-      <w:r>
-        <w:tab/>
-      </w:r>
-      <w:r>
-        <w:t>154</w:t>
-      </w:r>
-      <w:r>
-        <w:t xml:space="preserve"> q32</w:t>
-      </w:r>
-      <w:r>
-        <w:tab/>
-      </w:r>
-      <w:r>
-        <w:tab/>
-      </w:r>
-      <w:r>
+        <w:tab/>
+      </w:r>
+      <w:r>
+        <w:tab/>
+      </w:r>
+      <w:r>
+        <w:tab/>
+      </w:r>
+      <w:r>
+        <w:t>155</w:t>
+      </w:r>
+      <w:r>
+        <w:tab/>
+      </w:r>
+      <w:r>
+        <w:tab/>
         <w:t>integer integer</w:t>
       </w:r>
       <w:r>
@@ -35012,30 +35246,34 @@
         <w:rPr>
           <w:color w:val="000000"/>
         </w:rPr>
-        <w:t>geqr</w:t>
+        <w:t>grtm</w:t>
+      </w:r>
+      <w:r>
+        <w:rPr>
+          <w:color w:val="000000"/>
+        </w:rPr>
+        <w:t xml:space="preserve"> size</w:t>
+      </w:r>
+      <w:r>
+        <w:tab/>
+      </w:r>
+      <w:r>
+        <w:tab/>
+      </w:r>
+      <w:r>
+        <w:t>160</w:t>
       </w:r>
       <w:r>
         <w:t xml:space="preserve"> </w:t>
       </w:r>
       <w:r>
-        <w:tab/>
-      </w:r>
-      <w:r>
-        <w:tab/>
-      </w:r>
-      <w:r>
-        <w:tab/>
-      </w:r>
-      <w:r>
-        <w:t>150</w:t>
-      </w:r>
-      <w:r>
-        <w:tab/>
-      </w:r>
-      <w:r>
-        <w:tab/>
-      </w:r>
-      <w:r>
+        <w:t>q32</w:t>
+      </w:r>
+      <w:r>
+        <w:tab/>
+      </w:r>
+      <w:r>
+        <w:tab/>
         <w:t>address address</w:t>
       </w:r>
       <w:r>
@@ -35054,7 +35292,7 @@
         <w:rPr>
           <w:color w:val="000000"/>
         </w:rPr>
-        <w:t>geqs</w:t>
+        <w:t>grtr</w:t>
       </w:r>
       <w:r>
         <w:t xml:space="preserve"> </w:t>
@@ -35069,16 +35307,14 @@
         <w:tab/>
       </w:r>
       <w:r>
-        <w:t>152</w:t>
-      </w:r>
-      <w:r>
-        <w:tab/>
-      </w:r>
-      <w:r>
-        <w:tab/>
-      </w:r>
-      <w:r>
-        <w:t>set set</w:t>
+        <w:t>156</w:t>
+      </w:r>
+      <w:r>
+        <w:tab/>
+      </w:r>
+      <w:r>
+        <w:tab/>
+        <w:t>real real</w:t>
       </w:r>
       <w:r>
         <w:tab/>
@@ -35095,267 +35331,17 @@
       <w:pPr>
         <w:pStyle w:val="NoSpacing"/>
       </w:pPr>
-    </w:p>
-    <w:p>
-      <w:pPr>
-        <w:pStyle w:val="NoSpacing"/>
-      </w:pPr>
-      <w:r>
-        <w:t>Find greater than or equal. The top of stack and second on stack values are compared for second on stack greater than or equal to the top of stack, and a Boolean result of the comparision replaces them both. The compare is done according to type. Note that types a, b, c and i are treated equally since values are normalized to 32 bit integer on stack.</w:t>
-      </w:r>
-    </w:p>
-    <w:p>
-      <w:pPr>
-        <w:pStyle w:val="tableheader0"/>
-      </w:pPr>
-      <w:r>
-        <w:t>Instruction</w:t>
-      </w:r>
-      <w:r>
-        <w:tab/>
-      </w:r>
-      <w:r>
-        <w:tab/>
-        <w:t>Opcode</w:t>
+      <w:r>
+        <w:rPr>
+          <w:color w:val="000000"/>
+        </w:rPr>
+        <w:t>grts</w:t>
       </w:r>
       <w:r>
         <w:t xml:space="preserve"> </w:t>
       </w:r>
       <w:r>
         <w:tab/>
-        <w:t>Stack in</w:t>
-      </w:r>
-      <w:r>
-        <w:tab/>
-      </w:r>
-      <w:r>
-        <w:tab/>
-        <w:t>Stack out</w:t>
-      </w:r>
-    </w:p>
-    <w:p>
-      <w:pPr>
-        <w:pStyle w:val="NoSpacing"/>
-      </w:pPr>
-      <w:r>
-        <w:rPr>
-          <w:color w:val="000000"/>
-        </w:rPr>
-        <w:t>grtb</w:t>
-      </w:r>
-      <w:r>
-        <w:t xml:space="preserve"> </w:t>
-      </w:r>
-      <w:r>
-        <w:tab/>
-      </w:r>
-      <w:r>
-        <w:tab/>
-      </w:r>
-      <w:r>
-        <w:tab/>
-      </w:r>
-      <w:r>
-        <w:t>157</w:t>
-      </w:r>
-      <w:r>
-        <w:tab/>
-      </w:r>
-      <w:r>
-        <w:tab/>
-      </w:r>
-      <w:r>
-        <w:t>address address</w:t>
-      </w:r>
-      <w:r>
-        <w:tab/>
-      </w:r>
-      <w:r>
-        <w:tab/>
-        <w:t>boolean</w:t>
-      </w:r>
-    </w:p>
-    <w:p>
-      <w:pPr>
-        <w:pStyle w:val="NoSpacing"/>
-      </w:pPr>
-      <w:r>
-        <w:rPr>
-          <w:color w:val="000000"/>
-        </w:rPr>
-        <w:t>grtc</w:t>
-      </w:r>
-      <w:r>
-        <w:t xml:space="preserve"> </w:t>
-      </w:r>
-      <w:r>
-        <w:tab/>
-      </w:r>
-      <w:r>
-        <w:tab/>
-      </w:r>
-      <w:r>
-        <w:tab/>
-      </w:r>
-      <w:r>
-        <w:t>159</w:t>
-      </w:r>
-      <w:r>
-        <w:tab/>
-      </w:r>
-      <w:r>
-        <w:tab/>
-      </w:r>
-      <w:r>
-        <w:t>boolean</w:t>
-      </w:r>
-      <w:r>
-        <w:tab/>
-        <w:t xml:space="preserve"> Boolean</w:t>
-      </w:r>
-      <w:r>
-        <w:tab/>
-        <w:t>boolean</w:t>
-      </w:r>
-    </w:p>
-    <w:p>
-      <w:pPr>
-        <w:pStyle w:val="NoSpacing"/>
-      </w:pPr>
-      <w:r>
-        <w:rPr>
-          <w:color w:val="000000"/>
-        </w:rPr>
-        <w:t>grti</w:t>
-      </w:r>
-      <w:r>
-        <w:t xml:space="preserve"> </w:t>
-      </w:r>
-      <w:r>
-        <w:tab/>
-      </w:r>
-      <w:r>
-        <w:tab/>
-      </w:r>
-      <w:r>
-        <w:tab/>
-      </w:r>
-      <w:r>
-        <w:t>155</w:t>
-      </w:r>
-      <w:r>
-        <w:tab/>
-      </w:r>
-      <w:r>
-        <w:tab/>
-      </w:r>
-      <w:r>
-        <w:t>character character</w:t>
-      </w:r>
-      <w:r>
-        <w:tab/>
-        <w:t>boolean</w:t>
-      </w:r>
-    </w:p>
-    <w:p>
-      <w:pPr>
-        <w:pStyle w:val="NoSpacing"/>
-      </w:pPr>
-      <w:r>
-        <w:rPr>
-          <w:color w:val="000000"/>
-        </w:rPr>
-        <w:t>grtm</w:t>
-      </w:r>
-      <w:r>
-        <w:t xml:space="preserve"> </w:t>
-      </w:r>
-      <w:r>
-        <w:tab/>
-      </w:r>
-      <w:r>
-        <w:tab/>
-      </w:r>
-      <w:r>
-        <w:tab/>
-      </w:r>
-      <w:r>
-        <w:t>160</w:t>
-      </w:r>
-      <w:r>
-        <w:tab/>
-      </w:r>
-      <w:r>
-        <w:tab/>
-      </w:r>
-      <w:r>
-        <w:t>integer integer</w:t>
-      </w:r>
-      <w:r>
-        <w:tab/>
-      </w:r>
-      <w:r>
-        <w:tab/>
-        <w:t>boolean</w:t>
-      </w:r>
-    </w:p>
-    <w:p>
-      <w:pPr>
-        <w:pStyle w:val="NoSpacing"/>
-      </w:pPr>
-      <w:r>
-        <w:rPr>
-          <w:color w:val="000000"/>
-        </w:rPr>
-        <w:t>grtr</w:t>
-      </w:r>
-      <w:r>
-        <w:t xml:space="preserve"> </w:t>
-      </w:r>
-      <w:r>
-        <w:tab/>
-      </w:r>
-      <w:r>
-        <w:tab/>
-      </w:r>
-      <w:r>
-        <w:tab/>
-      </w:r>
-      <w:r>
-        <w:t>156</w:t>
-      </w:r>
-      <w:r>
-        <w:tab/>
-      </w:r>
-      <w:r>
-        <w:tab/>
-      </w:r>
-      <w:r>
-        <w:t>address address</w:t>
-      </w:r>
-      <w:r>
-        <w:tab/>
-      </w:r>
-      <w:r>
-        <w:tab/>
-        <w:t>boolean</w:t>
-      </w:r>
-    </w:p>
-    <w:p>
-      <w:pPr>
-        <w:pStyle w:val="NoSpacing"/>
-      </w:pPr>
-      <w:r>
-        <w:rPr>
-          <w:color w:val="000000"/>
-        </w:rPr>
-        <w:t>grts</w:t>
-      </w:r>
-      <w:r>
-        <w:t xml:space="preserve"> </w:t>
-      </w:r>
-      <w:r>
-        <w:tab/>
       </w:r>
       <w:r>
         <w:tab/>
@@ -35371,8 +35357,6 @@
       </w:r>
       <w:r>
         <w:tab/>
-      </w:r>
-      <w:r>
         <w:t>set set</w:t>
       </w:r>
       <w:r>
@@ -36143,6 +36127,9 @@
         <w:tab/>
         <w:t>address</w:t>
       </w:r>
+      <w:r>
+        <w:t>2</w:t>
+      </w:r>
     </w:p>
     <w:p>
       <w:r>
@@ -37532,6 +37519,17 @@
       <w:r>
         <w:t>3</w:t>
       </w:r>
+      <w:r>
+        <w:tab/>
+      </w:r>
+      <w:r>
+        <w:tab/>
+        <w:t>boolean boolean</w:t>
+      </w:r>
+      <w:r>
+        <w:tab/>
+        <w:t>boolean</w:t>
+      </w:r>
     </w:p>
     <w:p>
       <w:pPr>
@@ -37553,6 +37551,17 @@
       <w:r>
         <w:t>165</w:t>
       </w:r>
+      <w:r>
+        <w:tab/>
+      </w:r>
+      <w:r>
+        <w:tab/>
+        <w:t>character character</w:t>
+      </w:r>
+      <w:r>
+        <w:tab/>
+        <w:t>boolean</w:t>
+      </w:r>
     </w:p>
     <w:p>
       <w:pPr>
@@ -37574,6 +37583,20 @@
       <w:r>
         <w:t>161</w:t>
       </w:r>
+      <w:r>
+        <w:tab/>
+      </w:r>
+      <w:r>
+        <w:tab/>
+        <w:t>integer integer</w:t>
+      </w:r>
+      <w:r>
+        <w:tab/>
+      </w:r>
+      <w:r>
+        <w:tab/>
+        <w:t>boolean</w:t>
+      </w:r>
     </w:p>
     <w:p>
       <w:pPr>
@@ -37581,10 +37604,10 @@
         <w:keepNext/>
       </w:pPr>
       <w:r>
-        <w:t xml:space="preserve">leqm </w:t>
-      </w:r>
-      <w:r>
-        <w:tab/>
+        <w:t>leqm</w:t>
+      </w:r>
+      <w:r>
+        <w:t xml:space="preserve"> size</w:t>
       </w:r>
       <w:r>
         <w:tab/>
@@ -37594,6 +37617,23 @@
       </w:r>
       <w:r>
         <w:t>166</w:t>
+      </w:r>
+      <w:r>
+        <w:t xml:space="preserve"> q32</w:t>
+      </w:r>
+      <w:r>
+        <w:tab/>
+      </w:r>
+      <w:r>
+        <w:tab/>
+        <w:t>address address</w:t>
+      </w:r>
+      <w:r>
+        <w:tab/>
+      </w:r>
+      <w:r>
+        <w:tab/>
+        <w:t>boolean</w:t>
       </w:r>
     </w:p>
     <w:p>
@@ -37616,6 +37656,23 @@
       <w:r>
         <w:t>162</w:t>
       </w:r>
+      <w:r>
+        <w:tab/>
+      </w:r>
+      <w:r>
+        <w:tab/>
+        <w:t>real real</w:t>
+      </w:r>
+      <w:r>
+        <w:tab/>
+      </w:r>
+      <w:r>
+        <w:tab/>
+      </w:r>
+      <w:r>
+        <w:tab/>
+        <w:t>boolean</w:t>
+      </w:r>
     </w:p>
     <w:p>
       <w:pPr>
@@ -37636,6 +37693,23 @@
       <w:r>
         <w:t>164</w:t>
       </w:r>
+      <w:r>
+        <w:tab/>
+      </w:r>
+      <w:r>
+        <w:tab/>
+        <w:t>set set</w:t>
+      </w:r>
+      <w:r>
+        <w:tab/>
+      </w:r>
+      <w:r>
+        <w:tab/>
+      </w:r>
+      <w:r>
+        <w:tab/>
+        <w:t>boolean</w:t>
+      </w:r>
     </w:p>
     <w:p>
       <w:pPr>
@@ -37716,6 +37790,21 @@
       <w:r>
         <w:t>169</w:t>
       </w:r>
+      <w:r>
+        <w:tab/>
+      </w:r>
+      <w:r>
+        <w:tab/>
+        <w:t>boolean</w:t>
+      </w:r>
+      <w:r>
+        <w:tab/>
+        <w:t xml:space="preserve"> boolean</w:t>
+      </w:r>
+      <w:r>
+        <w:tab/>
+        <w:t>boolean</w:t>
+      </w:r>
     </w:p>
     <w:p>
       <w:pPr>
@@ -37736,6 +37825,17 @@
       <w:r>
         <w:t>171</w:t>
       </w:r>
+      <w:r>
+        <w:tab/>
+      </w:r>
+      <w:r>
+        <w:tab/>
+        <w:t>character character</w:t>
+      </w:r>
+      <w:r>
+        <w:tab/>
+        <w:t>boolean</w:t>
+      </w:r>
     </w:p>
     <w:p>
       <w:pPr>
@@ -37756,16 +37856,30 @@
       <w:r>
         <w:t>167</w:t>
       </w:r>
+      <w:r>
+        <w:tab/>
+      </w:r>
+      <w:r>
+        <w:tab/>
+        <w:t>integer integer</w:t>
+      </w:r>
+      <w:r>
+        <w:tab/>
+      </w:r>
+      <w:r>
+        <w:tab/>
+        <w:t>boolean</w:t>
+      </w:r>
     </w:p>
     <w:p>
       <w:pPr>
         <w:pStyle w:val="NoSpacing"/>
       </w:pPr>
       <w:r>
-        <w:t xml:space="preserve">lesm </w:t>
-      </w:r>
-      <w:r>
-        <w:tab/>
+        <w:t>lesm</w:t>
+      </w:r>
+      <w:r>
+        <w:t xml:space="preserve"> size</w:t>
       </w:r>
       <w:r>
         <w:tab/>
@@ -37776,6 +37890,23 @@
       <w:r>
         <w:t>172</w:t>
       </w:r>
+      <w:r>
+        <w:t xml:space="preserve"> q32</w:t>
+      </w:r>
+      <w:r>
+        <w:tab/>
+      </w:r>
+      <w:r>
+        <w:tab/>
+        <w:t>address address</w:t>
+      </w:r>
+      <w:r>
+        <w:tab/>
+      </w:r>
+      <w:r>
+        <w:tab/>
+        <w:t>boolean</w:t>
+      </w:r>
     </w:p>
     <w:p>
       <w:pPr>
@@ -37796,6 +37927,23 @@
       <w:r>
         <w:t>168</w:t>
       </w:r>
+      <w:r>
+        <w:tab/>
+      </w:r>
+      <w:r>
+        <w:tab/>
+        <w:t>real real</w:t>
+      </w:r>
+      <w:r>
+        <w:tab/>
+      </w:r>
+      <w:r>
+        <w:tab/>
+      </w:r>
+      <w:r>
+        <w:tab/>
+        <w:t>boolean</w:t>
+      </w:r>
     </w:p>
     <w:p>
       <w:pPr>
@@ -37815,6 +37963,23 @@
       </w:r>
       <w:r>
         <w:t>170</w:t>
+      </w:r>
+      <w:r>
+        <w:tab/>
+      </w:r>
+      <w:r>
+        <w:tab/>
+        <w:t>set set</w:t>
+      </w:r>
+      <w:r>
+        <w:tab/>
+      </w:r>
+      <w:r>
+        <w:tab/>
+      </w:r>
+      <w:r>
+        <w:tab/>
+        <w:t>boolean</w:t>
       </w:r>
     </w:p>
     <w:p>
@@ -37894,10 +38059,48 @@
       <w:r>
         <w:t xml:space="preserve"> p8 q32</w:t>
       </w:r>
-    </w:p>
-    <w:p>
-      <w:r>
-        <w:t>load procedure function address. Expects the relative mark count p, and the address of the target procedure addr in the instruction. Loads a mark/address pair for a procedure or function parameter onto the stack. Used to pass a procedure or function parameter to another procedure or function</w:t>
+      <w:r>
+        <w:tab/>
+      </w:r>
+      <w:r>
+        <w:tab/>
+      </w:r>
+      <w:r>
+        <w:tab/>
+      </w:r>
+      <w:r>
+        <w:tab/>
+      </w:r>
+      <w:r>
+        <w:t>mp pfaddr</w:t>
+      </w:r>
+    </w:p>
+    <w:p>
+      <w:r>
+        <w:t>load procedure function address. Expects the relative mark count p</w:t>
+      </w:r>
+      <w:r>
+        <w:t>, and the address of an existing mark/function address pair  i</w:t>
+      </w:r>
+      <w:r>
+        <w:t>n the instruction. Loads a mark/address pair for a procedure or function parameter onto the stack</w:t>
+      </w:r>
+      <w:r>
+        <w:t xml:space="preserve"> from a previously calculated pair in memory</w:t>
+      </w:r>
+      <w:r>
+        <w:t xml:space="preserve">. Used to pass a procedure or function parameter </w:t>
+      </w:r>
+      <w:r>
+        <w:t>that wa</w:t>
+      </w:r>
+      <w:bookmarkStart w:id="389" w:name="_GoBack"/>
+      <w:bookmarkEnd w:id="389"/>
+      <w:r>
+        <w:t xml:space="preserve">s passed to the current function </w:t>
+      </w:r>
+      <w:r>
+        <w:t>to another procedure or function</w:t>
       </w:r>
       <w:r>
         <w:t>. See the cip instruction for further information.</w:t>
@@ -37951,6 +38154,22 @@
       <w:r>
         <w:t>105</w:t>
       </w:r>
+      <w:r>
+        <w:tab/>
+      </w:r>
+      <w:r>
+        <w:tab/>
+      </w:r>
+      <w:r>
+        <w:tab/>
+      </w:r>
+      <w:r>
+        <w:tab/>
+      </w:r>
+      <w:r>
+        <w:tab/>
+        <w:t>Address</w:t>
+      </w:r>
     </w:p>
     <w:p>
       <w:pPr>
@@ -37971,6 +38190,22 @@
       <w:r>
         <w:t>108</w:t>
       </w:r>
+      <w:r>
+        <w:tab/>
+      </w:r>
+      <w:r>
+        <w:tab/>
+      </w:r>
+      <w:r>
+        <w:tab/>
+      </w:r>
+      <w:r>
+        <w:tab/>
+      </w:r>
+      <w:r>
+        <w:tab/>
+        <w:t>boolean</w:t>
+      </w:r>
     </w:p>
     <w:p>
       <w:pPr>
@@ -37991,6 +38226,22 @@
       <w:r>
         <w:t>109</w:t>
       </w:r>
+      <w:r>
+        <w:tab/>
+      </w:r>
+      <w:r>
+        <w:tab/>
+      </w:r>
+      <w:r>
+        <w:tab/>
+      </w:r>
+      <w:r>
+        <w:tab/>
+      </w:r>
+      <w:r>
+        <w:tab/>
+        <w:t>character</w:t>
+      </w:r>
     </w:p>
     <w:p>
       <w:pPr>
@@ -38011,6 +38262,22 @@
       <w:r>
         <w:t xml:space="preserve"> 0</w:t>
       </w:r>
+      <w:r>
+        <w:tab/>
+      </w:r>
+      <w:r>
+        <w:tab/>
+      </w:r>
+      <w:r>
+        <w:tab/>
+      </w:r>
+      <w:r>
+        <w:tab/>
+      </w:r>
+      <w:r>
+        <w:tab/>
+        <w:t>integer</w:t>
+      </w:r>
     </w:p>
     <w:p>
       <w:pPr>
@@ -38031,6 +38298,22 @@
       <w:r>
         <w:t>106</w:t>
       </w:r>
+      <w:r>
+        <w:tab/>
+      </w:r>
+      <w:r>
+        <w:tab/>
+      </w:r>
+      <w:r>
+        <w:tab/>
+      </w:r>
+      <w:r>
+        <w:tab/>
+      </w:r>
+      <w:r>
+        <w:tab/>
+        <w:t>real</w:t>
+      </w:r>
     </w:p>
     <w:p>
       <w:pPr>
@@ -38051,6 +38334,22 @@
       <w:r>
         <w:t>107</w:t>
       </w:r>
+      <w:r>
+        <w:tab/>
+      </w:r>
+      <w:r>
+        <w:tab/>
+      </w:r>
+      <w:r>
+        <w:tab/>
+      </w:r>
+      <w:r>
+        <w:tab/>
+      </w:r>
+      <w:r>
+        <w:tab/>
+        <w:t>set</w:t>
+      </w:r>
     </w:p>
     <w:p>
       <w:pPr>
@@ -38195,11 +38494,28 @@
       <w:r>
         <w:t>49</w:t>
       </w:r>
+      <w:r>
+        <w:tab/>
+      </w:r>
+      <w:r>
+        <w:tab/>
+        <w:t>integer integer</w:t>
+      </w:r>
+      <w:r>
+        <w:tab/>
+      </w:r>
+      <w:r>
+        <w:tab/>
+        <w:t>integer</w:t>
+      </w:r>
     </w:p>
     <w:p>
       <w:r>
         <w:t>Find modulo. Finds the modulo of the second on stack by the top of stack. The result replaces both operands.</w:t>
       </w:r>
+      <w:r>
+        <w:t xml:space="preserve"> This is always an integer operator.</w:t>
+      </w:r>
     </w:p>
     <w:p>
       <w:pPr>
@@ -38249,6 +38565,13 @@
       <w:r>
         <w:t>55</w:t>
       </w:r>
+      <w:r>
+        <w:tab/>
+      </w:r>
+      <w:r>
+        <w:tab/>
+        <w:t>destaddr srcaddr</w:t>
+      </w:r>
     </w:p>
     <w:p>
       <w:r>
@@ -38303,6 +38626,20 @@
       <w:r>
         <w:t>51</w:t>
       </w:r>
+      <w:r>
+        <w:tab/>
+      </w:r>
+      <w:r>
+        <w:tab/>
+        <w:t>integer integer</w:t>
+      </w:r>
+      <w:r>
+        <w:tab/>
+      </w:r>
+      <w:r>
+        <w:tab/>
+        <w:t>integer</w:t>
+      </w:r>
     </w:p>
     <w:p>
       <w:pPr>
@@ -38322,6 +38659,23 @@
       </w:r>
       <w:r>
         <w:t>52</w:t>
+      </w:r>
+      <w:r>
+        <w:tab/>
+      </w:r>
+      <w:r>
+        <w:tab/>
+        <w:t>real real</w:t>
+      </w:r>
+      <w:r>
+        <w:tab/>
+      </w:r>
+      <w:r>
+        <w:tab/>
+      </w:r>
+      <w:r>
+        <w:tab/>
+        <w:t>real</w:t>
       </w:r>
     </w:p>
     <w:p>
@@ -38480,7 +38834,38 @@
         <w:pStyle w:val="NoSpacing"/>
       </w:pPr>
       <w:r>
-        <w:t>neqa  18</w:t>
+        <w:t xml:space="preserve">neqa  </w:t>
+      </w:r>
+      <w:r>
+        <w:tab/>
+      </w:r>
+      <w:r>
+        <w:tab/>
+      </w:r>
+      <w:r>
+        <w:tab/>
+      </w:r>
+      <w:r>
+        <w:t>18</w:t>
+      </w:r>
+      <w:r>
+        <w:tab/>
+      </w:r>
+      <w:r>
+        <w:tab/>
+      </w:r>
+      <w:r>
+        <w:t>address address</w:t>
+      </w:r>
+      <w:r>
+        <w:tab/>
+      </w:r>
+      <w:r>
+        <w:tab/>
+        <w:t>boolean</w:t>
+      </w:r>
+      <w:r>
+        <w:tab/>
       </w:r>
     </w:p>
     <w:p>
@@ -38488,7 +38873,34 @@
         <w:pStyle w:val="NoSpacing"/>
       </w:pPr>
       <w:r>
-        <w:t>neqb 145</w:t>
+        <w:t xml:space="preserve">neqb </w:t>
+      </w:r>
+      <w:r>
+        <w:tab/>
+      </w:r>
+      <w:r>
+        <w:tab/>
+      </w:r>
+      <w:r>
+        <w:tab/>
+      </w:r>
+      <w:r>
+        <w:t>145</w:t>
+      </w:r>
+      <w:r>
+        <w:tab/>
+      </w:r>
+      <w:r>
+        <w:tab/>
+        <w:t>boolean</w:t>
+      </w:r>
+      <w:r>
+        <w:tab/>
+        <w:t xml:space="preserve"> Boolean</w:t>
+      </w:r>
+      <w:r>
+        <w:tab/>
+        <w:t>boolean</w:t>
       </w:r>
     </w:p>
     <w:p>
@@ -38496,7 +38908,30 @@
         <w:pStyle w:val="NoSpacing"/>
       </w:pPr>
       <w:r>
-        <w:t>neqc 147</w:t>
+        <w:t xml:space="preserve">neqc </w:t>
+      </w:r>
+      <w:r>
+        <w:tab/>
+      </w:r>
+      <w:r>
+        <w:tab/>
+      </w:r>
+      <w:r>
+        <w:tab/>
+      </w:r>
+      <w:r>
+        <w:t>147</w:t>
+      </w:r>
+      <w:r>
+        <w:tab/>
+      </w:r>
+      <w:r>
+        <w:tab/>
+        <w:t>character character</w:t>
+      </w:r>
+      <w:r>
+        <w:tab/>
+        <w:t>boolean</w:t>
       </w:r>
     </w:p>
     <w:p>
@@ -38504,7 +38939,33 @@
         <w:pStyle w:val="NoSpacing"/>
       </w:pPr>
       <w:r>
-        <w:t>neqi 143</w:t>
+        <w:t xml:space="preserve">neqi </w:t>
+      </w:r>
+      <w:r>
+        <w:tab/>
+      </w:r>
+      <w:r>
+        <w:tab/>
+      </w:r>
+      <w:r>
+        <w:tab/>
+      </w:r>
+      <w:r>
+        <w:t>143</w:t>
+      </w:r>
+      <w:r>
+        <w:tab/>
+      </w:r>
+      <w:r>
+        <w:tab/>
+        <w:t>integer integer</w:t>
+      </w:r>
+      <w:r>
+        <w:tab/>
+      </w:r>
+      <w:r>
+        <w:tab/>
+        <w:t>boolean</w:t>
       </w:r>
     </w:p>
     <w:p>
@@ -38512,7 +38973,33 @@
         <w:pStyle w:val="NoSpacing"/>
       </w:pPr>
       <w:r>
-        <w:t>neqm 148</w:t>
+        <w:t xml:space="preserve">neqm </w:t>
+      </w:r>
+      <w:r>
+        <w:t>size</w:t>
+      </w:r>
+      <w:r>
+        <w:tab/>
+      </w:r>
+      <w:r>
+        <w:tab/>
+      </w:r>
+      <w:r>
+        <w:t>148</w:t>
+      </w:r>
+      <w:r>
+        <w:tab/>
+      </w:r>
+      <w:r>
+        <w:tab/>
+        <w:t>address address</w:t>
+      </w:r>
+      <w:r>
+        <w:tab/>
+      </w:r>
+      <w:r>
+        <w:tab/>
+        <w:t>boolean</w:t>
       </w:r>
     </w:p>
     <w:p>
@@ -38520,7 +39007,36 @@
         <w:pStyle w:val="NoSpacing"/>
       </w:pPr>
       <w:r>
-        <w:t>neqr 144</w:t>
+        <w:t xml:space="preserve">neqr </w:t>
+      </w:r>
+      <w:r>
+        <w:tab/>
+      </w:r>
+      <w:r>
+        <w:tab/>
+      </w:r>
+      <w:r>
+        <w:tab/>
+      </w:r>
+      <w:r>
+        <w:t>144</w:t>
+      </w:r>
+      <w:r>
+        <w:tab/>
+      </w:r>
+      <w:r>
+        <w:tab/>
+        <w:t>real real</w:t>
+      </w:r>
+      <w:r>
+        <w:tab/>
+      </w:r>
+      <w:r>
+        <w:tab/>
+      </w:r>
+      <w:r>
+        <w:tab/>
+        <w:t>boolean</w:t>
       </w:r>
     </w:p>
     <w:p>
@@ -38528,7 +39044,36 @@
         <w:pStyle w:val="NoSpacing"/>
       </w:pPr>
       <w:r>
-        <w:t>neqs 146</w:t>
+        <w:t xml:space="preserve">neqs </w:t>
+      </w:r>
+      <w:r>
+        <w:tab/>
+      </w:r>
+      <w:r>
+        <w:tab/>
+      </w:r>
+      <w:r>
+        <w:tab/>
+      </w:r>
+      <w:r>
+        <w:t>146</w:t>
+      </w:r>
+      <w:r>
+        <w:tab/>
+      </w:r>
+      <w:r>
+        <w:tab/>
+        <w:t>set set</w:t>
+      </w:r>
+      <w:r>
+        <w:tab/>
+      </w:r>
+      <w:r>
+        <w:tab/>
+      </w:r>
+      <w:r>
+        <w:tab/>
+        <w:t>boolean</w:t>
       </w:r>
     </w:p>
     <w:p>
@@ -38604,6 +39149,23 @@
       <w:r>
         <w:t>36</w:t>
       </w:r>
+      <w:r>
+        <w:tab/>
+      </w:r>
+      <w:r>
+        <w:tab/>
+        <w:t>integer</w:t>
+      </w:r>
+      <w:r>
+        <w:tab/>
+      </w:r>
+      <w:r>
+        <w:tab/>
+      </w:r>
+      <w:r>
+        <w:tab/>
+        <w:t>integer</w:t>
+      </w:r>
     </w:p>
     <w:p>
       <w:pPr>
@@ -38624,6 +39186,23 @@
       <w:r>
         <w:t>37</w:t>
       </w:r>
+      <w:r>
+        <w:tab/>
+      </w:r>
+      <w:r>
+        <w:tab/>
+        <w:t>real</w:t>
+      </w:r>
+      <w:r>
+        <w:tab/>
+      </w:r>
+      <w:r>
+        <w:tab/>
+      </w:r>
+      <w:r>
+        <w:tab/>
+        <w:t>real</w:t>
+      </w:r>
     </w:p>
     <w:p>
       <w:pPr>
@@ -38683,6 +39262,23 @@
       <w:r>
         <w:t>42</w:t>
       </w:r>
+      <w:r>
+        <w:tab/>
+      </w:r>
+      <w:r>
+        <w:tab/>
+        <w:t>boolean</w:t>
+      </w:r>
+      <w:r>
+        <w:tab/>
+      </w:r>
+      <w:r>
+        <w:tab/>
+      </w:r>
+      <w:r>
+        <w:tab/>
+        <w:t>boolean</w:t>
+      </w:r>
     </w:p>
     <w:p>
       <w:r>
@@ -38734,6 +39330,23 @@
       <w:r>
         <w:t>50</w:t>
       </w:r>
+      <w:r>
+        <w:tab/>
+      </w:r>
+      <w:r>
+        <w:tab/>
+        <w:t>integer</w:t>
+      </w:r>
+      <w:r>
+        <w:tab/>
+      </w:r>
+      <w:r>
+        <w:tab/>
+      </w:r>
+      <w:r>
+        <w:tab/>
+        <w:t>boolean</w:t>
+      </w:r>
     </w:p>
     <w:p>
       <w:r>
@@ -38788,6 +39401,23 @@
       <w:r>
         <w:t>134</w:t>
       </w:r>
+      <w:r>
+        <w:tab/>
+      </w:r>
+      <w:r>
+        <w:tab/>
+        <w:t>boolean</w:t>
+      </w:r>
+      <w:r>
+        <w:tab/>
+      </w:r>
+      <w:r>
+        <w:tab/>
+      </w:r>
+      <w:r>
+        <w:tab/>
+        <w:t>integer</w:t>
+      </w:r>
     </w:p>
     <w:p>
       <w:pPr>
@@ -38808,6 +39438,20 @@
       <w:r>
         <w:t>136</w:t>
       </w:r>
+      <w:r>
+        <w:tab/>
+      </w:r>
+      <w:r>
+        <w:tab/>
+        <w:t>character</w:t>
+      </w:r>
+      <w:r>
+        <w:tab/>
+      </w:r>
+      <w:r>
+        <w:tab/>
+        <w:t>integer</w:t>
+      </w:r>
     </w:p>
     <w:p>
       <w:pPr>
@@ -38827,6 +39471,23 @@
       </w:r>
       <w:r>
         <w:t>59</w:t>
+      </w:r>
+      <w:r>
+        <w:tab/>
+      </w:r>
+      <w:r>
+        <w:tab/>
+        <w:t>integer</w:t>
+      </w:r>
+      <w:r>
+        <w:tab/>
+      </w:r>
+      <w:r>
+        <w:tab/>
+      </w:r>
+      <w:r>
+        <w:tab/>
+        <w:t>integer</w:t>
       </w:r>
     </w:p>
     <w:p>
@@ -38894,11 +39555,18 @@
       <w:r>
         <w:t xml:space="preserve"> q32 q32</w:t>
       </w:r>
+      <w:r>
+        <w:tab/>
+        <w:t>uparr inx parr</w:t>
+      </w:r>
     </w:p>
     <w:p>
       <w:r>
         <w:t>Convert unpacked array to packed array. Because P5 does not support packing, this is effectively a copy operation. The instruction contains the size of the packed array sizep and the size of the unpacked array sizeu. The stack contains the address of the packed array at top, the starting index of the unpacked array under that, and the unpacked array address as third on stack. The number of elements in the packed array are moved from the unpacked array at the starting index to the packed array.</w:t>
       </w:r>
+      <w:r>
+        <w:t xml:space="preserve"> All parameters are removed from the stack.</w:t>
+      </w:r>
     </w:p>
     <w:p>
       <w:pPr>
@@ -38932,94 +39600,219 @@
     <w:p>
       <w:pPr>
         <w:pStyle w:val="NoSpacing"/>
-        <w:rPr>
-          <w:lang w:val="es-CO"/>
-        </w:rPr>
-      </w:pPr>
-      <w:r>
-        <w:rPr>
-          <w:lang w:val="es-CO"/>
-        </w:rPr>
-        <w:t>reta 132</w:t>
+      </w:pPr>
+      <w:r>
+        <w:t xml:space="preserve">reta </w:t>
+      </w:r>
+      <w:r>
+        <w:tab/>
+      </w:r>
+      <w:r>
+        <w:tab/>
+      </w:r>
+      <w:r>
+        <w:tab/>
+      </w:r>
+      <w:r>
+        <w:t>132</w:t>
+      </w:r>
+      <w:r>
+        <w:tab/>
+      </w:r>
+      <w:r>
+        <w:tab/>
+      </w:r>
+      <w:r>
+        <w:tab/>
+      </w:r>
+      <w:r>
+        <w:tab/>
+      </w:r>
+      <w:r>
+        <w:tab/>
+        <w:t>address</w:t>
       </w:r>
     </w:p>
     <w:p>
       <w:pPr>
         <w:pStyle w:val="NoSpacing"/>
-        <w:rPr>
-          <w:lang w:val="es-CO"/>
-        </w:rPr>
-      </w:pPr>
-      <w:r>
-        <w:rPr>
-          <w:lang w:val="es-CO"/>
-        </w:rPr>
-        <w:t>retb 131</w:t>
+      </w:pPr>
+      <w:r>
+        <w:t xml:space="preserve">retb </w:t>
+      </w:r>
+      <w:r>
+        <w:tab/>
+      </w:r>
+      <w:r>
+        <w:tab/>
+      </w:r>
+      <w:r>
+        <w:tab/>
+      </w:r>
+      <w:r>
+        <w:t>131</w:t>
+      </w:r>
+      <w:r>
+        <w:tab/>
+      </w:r>
+      <w:r>
+        <w:tab/>
+      </w:r>
+      <w:r>
+        <w:tab/>
+      </w:r>
+      <w:r>
+        <w:tab/>
+      </w:r>
+      <w:r>
+        <w:tab/>
+        <w:t>boolean</w:t>
       </w:r>
     </w:p>
     <w:p>
       <w:pPr>
         <w:pStyle w:val="NoSpacing"/>
-        <w:rPr>
-          <w:lang w:val="es-CO"/>
-        </w:rPr>
-      </w:pPr>
-      <w:r>
-        <w:rPr>
-          <w:lang w:val="es-CO"/>
-        </w:rPr>
-        <w:t>retc 130</w:t>
+      </w:pPr>
+      <w:r>
+        <w:t xml:space="preserve">retc </w:t>
+      </w:r>
+      <w:r>
+        <w:tab/>
+      </w:r>
+      <w:r>
+        <w:tab/>
+      </w:r>
+      <w:r>
+        <w:tab/>
+      </w:r>
+      <w:r>
+        <w:t>130</w:t>
+      </w:r>
+      <w:r>
+        <w:tab/>
+      </w:r>
+      <w:r>
+        <w:tab/>
+      </w:r>
+      <w:r>
+        <w:tab/>
+      </w:r>
+      <w:r>
+        <w:tab/>
+      </w:r>
+      <w:r>
+        <w:tab/>
+        <w:t>character</w:t>
       </w:r>
     </w:p>
     <w:p>
       <w:pPr>
         <w:pStyle w:val="NoSpacing"/>
-        <w:rPr>
-          <w:lang w:val="es-CO"/>
-        </w:rPr>
-      </w:pPr>
-      <w:r>
-        <w:rPr>
-          <w:lang w:val="es-CO"/>
-        </w:rPr>
-        <w:t>reti 128</w:t>
+      </w:pPr>
+      <w:r>
+        <w:t xml:space="preserve">reti </w:t>
+      </w:r>
+      <w:r>
+        <w:tab/>
+      </w:r>
+      <w:r>
+        <w:tab/>
+      </w:r>
+      <w:r>
+        <w:tab/>
+      </w:r>
+      <w:r>
+        <w:t>128</w:t>
+      </w:r>
+      <w:r>
+        <w:tab/>
+      </w:r>
+      <w:r>
+        <w:tab/>
+      </w:r>
+      <w:r>
+        <w:tab/>
+      </w:r>
+      <w:r>
+        <w:tab/>
+      </w:r>
+      <w:r>
+        <w:tab/>
+        <w:t>integer</w:t>
       </w:r>
     </w:p>
     <w:p>
       <w:pPr>
         <w:pStyle w:val="NoSpacing"/>
-        <w:rPr>
-          <w:lang w:val="es-CO"/>
-        </w:rPr>
-      </w:pPr>
-      <w:r>
-        <w:rPr>
-          <w:lang w:val="es-CO"/>
-        </w:rPr>
-        <w:t>retp  14</w:t>
+      </w:pPr>
+      <w:r>
+        <w:t xml:space="preserve">retp  </w:t>
+      </w:r>
+      <w:r>
+        <w:tab/>
+      </w:r>
+      <w:r>
+        <w:tab/>
+      </w:r>
+      <w:r>
+        <w:tab/>
+      </w:r>
+      <w:r>
+        <w:t>14</w:t>
+      </w:r>
+      <w:r>
+        <w:tab/>
+      </w:r>
+      <w:r>
+        <w:tab/>
+      </w:r>
+      <w:r>
+        <w:tab/>
+      </w:r>
+      <w:r>
+        <w:tab/>
+      </w:r>
+      <w:r>
+        <w:tab/>
       </w:r>
     </w:p>
     <w:p>
       <w:pPr>
         <w:pStyle w:val="NoSpacing"/>
-        <w:rPr>
-          <w:lang w:val="es-CO"/>
-        </w:rPr>
-      </w:pPr>
-      <w:r>
-        <w:rPr>
-          <w:lang w:val="es-CO"/>
-        </w:rPr>
-        <w:t>retr 129</w:t>
-      </w:r>
-    </w:p>
-    <w:p>
-      <w:pPr>
-        <w:rPr>
-          <w:lang w:val="es-CO"/>
-        </w:rPr>
-      </w:pPr>
-    </w:p>
+      </w:pPr>
+      <w:r>
+        <w:t xml:space="preserve">retr </w:t>
+      </w:r>
+      <w:r>
+        <w:tab/>
+      </w:r>
+      <w:r>
+        <w:tab/>
+      </w:r>
+      <w:r>
+        <w:tab/>
+      </w:r>
+      <w:r>
+        <w:t>129</w:t>
+      </w:r>
+      <w:r>
+        <w:tab/>
+      </w:r>
+      <w:r>
+        <w:tab/>
+      </w:r>
+      <w:r>
+        <w:tab/>
+      </w:r>
+      <w:r>
+        <w:tab/>
+      </w:r>
+      <w:r>
+        <w:tab/>
+        <w:t>real</w:t>
+      </w:r>
+    </w:p>
+    <w:p/>
     <w:p>
       <w:r>
         <w:t>Return from procedure or function with result. Returns from the current procedure or function. The pc, sp, ep and mp pointers are restored from the saved data in the active stack mark record. For retp or return from procedure, this is all that is done. For the others, a return value is processed according to type. The value of the result is loaded from its place in the stack mark record, and expanded to 32 bits if Boolean or character.</w:t>
@@ -39070,6 +39863,20 @@
       <w:r>
         <w:t>110</w:t>
       </w:r>
+      <w:r>
+        <w:tab/>
+      </w:r>
+      <w:r>
+        <w:tab/>
+        <w:t>low high</w:t>
+      </w:r>
+      <w:r>
+        <w:tab/>
+      </w:r>
+      <w:r>
+        <w:tab/>
+        <w:t>set</w:t>
+      </w:r>
     </w:p>
     <w:p>
       <w:r>
@@ -39126,6 +39933,23 @@
       <w:r>
         <w:t xml:space="preserve"> 62</w:t>
       </w:r>
+      <w:r>
+        <w:tab/>
+      </w:r>
+      <w:r>
+        <w:tab/>
+        <w:t>real</w:t>
+      </w:r>
+      <w:r>
+        <w:tab/>
+      </w:r>
+      <w:r>
+        <w:tab/>
+      </w:r>
+      <w:r>
+        <w:tab/>
+        <w:t>integer</w:t>
+      </w:r>
     </w:p>
     <w:p>
       <w:r>
@@ -39180,6 +40004,20 @@
       <w:r>
         <w:t xml:space="preserve"> 30</w:t>
       </w:r>
+      <w:r>
+        <w:tab/>
+      </w:r>
+      <w:r>
+        <w:tab/>
+        <w:t>integer integer</w:t>
+      </w:r>
+      <w:r>
+        <w:tab/>
+      </w:r>
+      <w:r>
+        <w:tab/>
+        <w:t>integer</w:t>
+      </w:r>
     </w:p>
     <w:p>
       <w:pPr>
@@ -39200,6 +40038,23 @@
       <w:r>
         <w:t xml:space="preserve"> 31</w:t>
       </w:r>
+      <w:r>
+        <w:tab/>
+      </w:r>
+      <w:r>
+        <w:tab/>
+        <w:t>real real</w:t>
+      </w:r>
+      <w:r>
+        <w:tab/>
+      </w:r>
+      <w:r>
+        <w:tab/>
+      </w:r>
+      <w:r>
+        <w:tab/>
+        <w:t>real</w:t>
+      </w:r>
     </w:p>
     <w:p>
       <w:pPr>
@@ -39258,6 +40113,23 @@
       </w:r>
       <w:r>
         <w:t>32</w:t>
+      </w:r>
+      <w:r>
+        <w:tab/>
+      </w:r>
+      <w:r>
+        <w:tab/>
+        <w:t>integer</w:t>
+      </w:r>
+      <w:r>
+        <w:tab/>
+      </w:r>
+      <w:r>
+        <w:tab/>
+      </w:r>
+      <w:r>
+        <w:tab/>
+        <w:t>set</w:t>
       </w:r>
     </w:p>
     <w:p>
@@ -39322,6 +40194,23 @@
       <w:r>
         <w:t>38</w:t>
       </w:r>
+      <w:r>
+        <w:tab/>
+      </w:r>
+      <w:r>
+        <w:tab/>
+        <w:t>integer</w:t>
+      </w:r>
+      <w:r>
+        <w:tab/>
+      </w:r>
+      <w:r>
+        <w:tab/>
+      </w:r>
+      <w:r>
+        <w:tab/>
+        <w:t>integer</w:t>
+      </w:r>
     </w:p>
     <w:p>
       <w:pPr>
@@ -39342,6 +40231,23 @@
       <w:r>
         <w:t>39</w:t>
       </w:r>
+      <w:r>
+        <w:tab/>
+      </w:r>
+      <w:r>
+        <w:tab/>
+        <w:t>real</w:t>
+      </w:r>
+      <w:r>
+        <w:tab/>
+      </w:r>
+      <w:r>
+        <w:tab/>
+      </w:r>
+      <w:r>
+        <w:tab/>
+        <w:t>real</w:t>
+      </w:r>
     </w:p>
     <w:p>
       <w:pPr>
@@ -39401,6 +40307,13 @@
       <w:r>
         <w:t>75</w:t>
       </w:r>
+      <w:r>
+        <w:tab/>
+      </w:r>
+      <w:r>
+        <w:tab/>
+        <w:t>address</w:t>
+      </w:r>
     </w:p>
     <w:p>
       <w:pPr>
@@ -39421,6 +40334,13 @@
       <w:r>
         <w:t>78</w:t>
       </w:r>
+      <w:r>
+        <w:tab/>
+      </w:r>
+      <w:r>
+        <w:tab/>
+        <w:t>boolean</w:t>
+      </w:r>
     </w:p>
     <w:p>
       <w:pPr>
@@ -39441,6 +40361,13 @@
       <w:r>
         <w:t>79</w:t>
       </w:r>
+      <w:r>
+        <w:tab/>
+      </w:r>
+      <w:r>
+        <w:tab/>
+        <w:t>character</w:t>
+      </w:r>
     </w:p>
     <w:p>
       <w:pPr>
@@ -39461,6 +40388,13 @@
       <w:r>
         <w:t>3</w:t>
       </w:r>
+      <w:r>
+        <w:tab/>
+      </w:r>
+      <w:r>
+        <w:tab/>
+        <w:t>integer</w:t>
+      </w:r>
     </w:p>
     <w:p>
       <w:pPr>
@@ -39481,6 +40415,13 @@
       <w:r>
         <w:t>76</w:t>
       </w:r>
+      <w:r>
+        <w:tab/>
+      </w:r>
+      <w:r>
+        <w:tab/>
+        <w:t>real</w:t>
+      </w:r>
     </w:p>
     <w:p>
       <w:pPr>
@@ -39501,6 +40442,13 @@
       <w:r>
         <w:t>77</w:t>
       </w:r>
+      <w:r>
+        <w:tab/>
+      </w:r>
+      <w:r>
+        <w:tab/>
+        <w:t>set</w:t>
+      </w:r>
     </w:p>
     <w:p>
       <w:pPr>
@@ -39563,6 +40511,13 @@
       <w:r>
         <w:t>80</w:t>
       </w:r>
+      <w:r>
+        <w:tab/>
+      </w:r>
+      <w:r>
+        <w:tab/>
+        <w:t>address address</w:t>
+      </w:r>
     </w:p>
     <w:p>
       <w:pPr>
@@ -39583,6 +40538,13 @@
       <w:r>
         <w:t>83</w:t>
       </w:r>
+      <w:r>
+        <w:tab/>
+      </w:r>
+      <w:r>
+        <w:tab/>
+        <w:t>address boolean</w:t>
+      </w:r>
     </w:p>
     <w:p>
       <w:pPr>
@@ -39603,6 +40565,13 @@
       <w:r>
         <w:t>84</w:t>
       </w:r>
+      <w:r>
+        <w:tab/>
+      </w:r>
+      <w:r>
+        <w:tab/>
+        <w:t>address character</w:t>
+      </w:r>
     </w:p>
     <w:p>
       <w:pPr>
@@ -39623,6 +40592,13 @@
       <w:r>
         <w:t>6</w:t>
       </w:r>
+      <w:r>
+        <w:tab/>
+      </w:r>
+      <w:r>
+        <w:tab/>
+        <w:t>address integer</w:t>
+      </w:r>
     </w:p>
     <w:p>
       <w:pPr>
@@ -39643,6 +40619,13 @@
       <w:r>
         <w:t>81</w:t>
       </w:r>
+      <w:r>
+        <w:tab/>
+      </w:r>
+      <w:r>
+        <w:tab/>
+        <w:t>address real</w:t>
+      </w:r>
     </w:p>
     <w:p>
       <w:pPr>
@@ -39663,6 +40646,13 @@
       <w:r>
         <w:t>82</w:t>
       </w:r>
+      <w:r>
+        <w:tab/>
+      </w:r>
+      <w:r>
+        <w:tab/>
+        <w:t>address set</w:t>
+      </w:r>
     </w:p>
     <w:p/>
     <w:p>
@@ -39775,6 +40765,13 @@
       <w:r>
         <w:t>70</w:t>
       </w:r>
+      <w:r>
+        <w:tab/>
+      </w:r>
+      <w:r>
+        <w:tab/>
+        <w:t>address</w:t>
+      </w:r>
     </w:p>
     <w:p>
       <w:pPr>
@@ -39798,6 +40795,13 @@
       <w:r>
         <w:t>73</w:t>
       </w:r>
+      <w:r>
+        <w:tab/>
+      </w:r>
+      <w:r>
+        <w:tab/>
+        <w:t>boolean</w:t>
+      </w:r>
     </w:p>
     <w:p>
       <w:pPr>
@@ -39821,6 +40825,13 @@
       <w:r>
         <w:t>74</w:t>
       </w:r>
+      <w:r>
+        <w:tab/>
+      </w:r>
+      <w:r>
+        <w:tab/>
+        <w:t>character</w:t>
+      </w:r>
     </w:p>
     <w:p>
       <w:pPr>
@@ -39844,6 +40855,13 @@
       <w:r>
         <w:t>2</w:t>
       </w:r>
+      <w:r>
+        <w:tab/>
+      </w:r>
+      <w:r>
+        <w:tab/>
+        <w:t>integer</w:t>
+      </w:r>
     </w:p>
     <w:p>
       <w:pPr>
@@ -39867,6 +40885,13 @@
       <w:r>
         <w:t>71</w:t>
       </w:r>
+      <w:r>
+        <w:tab/>
+      </w:r>
+      <w:r>
+        <w:tab/>
+        <w:t>real</w:t>
+      </w:r>
     </w:p>
     <w:p>
       <w:pPr>
@@ -39889,6 +40914,13 @@
       </w:r>
       <w:r>
         <w:t>72</w:t>
+      </w:r>
+      <w:r>
+        <w:tab/>
+      </w:r>
+      <w:r>
+        <w:tab/>
+        <w:t>set</w:t>
       </w:r>
     </w:p>
     <w:p>
@@ -39956,6 +40988,20 @@
       <w:r>
         <w:t>118</w:t>
       </w:r>
+      <w:r>
+        <w:tab/>
+      </w:r>
+      <w:r>
+        <w:tab/>
+        <w:t>value address</w:t>
+      </w:r>
+      <w:r>
+        <w:tab/>
+      </w:r>
+      <w:r>
+        <w:tab/>
+        <w:t>address value</w:t>
+      </w:r>
     </w:p>
     <w:p>
       <w:r>
@@ -40010,6 +41056,13 @@
       <w:r>
         <w:t>119</w:t>
       </w:r>
+      <w:r>
+        <w:tab/>
+      </w:r>
+      <w:r>
+        <w:tab/>
+        <w:t>boolean</w:t>
+      </w:r>
     </w:p>
     <w:p>
       <w:r>
@@ -40066,6 +41119,23 @@
       <w:r>
         <w:t>35</w:t>
       </w:r>
+      <w:r>
+        <w:tab/>
+      </w:r>
+      <w:r>
+        <w:tab/>
+        <w:t>real</w:t>
+      </w:r>
+      <w:r>
+        <w:tab/>
+      </w:r>
+      <w:r>
+        <w:tab/>
+      </w:r>
+      <w:r>
+        <w:tab/>
+        <w:t>integer</w:t>
+      </w:r>
     </w:p>
     <w:p>
       <w:r>
@@ -40241,7 +41311,17 @@
       </w:r>
       <w:r>
         <w:tab/>
-        <w:t>set1 set2</w:t>
+        <w:t>set set</w:t>
+      </w:r>
+      <w:r>
+        <w:tab/>
+      </w:r>
+      <w:r>
+        <w:tab/>
+      </w:r>
+      <w:r>
+        <w:tab/>
+        <w:t>set</w:t>
       </w:r>
     </w:p>
     <w:p>
@@ -40371,6 +41451,9 @@
       <w:r>
         <w:t>, and a jump table index on the stack. The jump table constists of a series of jump instructions using the ujp instruction. The index is multiplied by the length of the ujp instruction, which is 5 bytes long, and the pc set to that address. The effect is to jump via a table of entries from 0 to n.</w:t>
       </w:r>
+      <w:r>
+        <w:t xml:space="preserve"> The index is removed from stack.</w:t>
+      </w:r>
     </w:p>
     <w:p>
       <w:r>
@@ -40386,11 +41469,11 @@
       <w:pPr>
         <w:pStyle w:val="Heading2"/>
       </w:pPr>
-      <w:bookmarkStart w:id="389" w:name="_Toc397026352"/>
+      <w:bookmarkStart w:id="390" w:name="_Toc397026352"/>
       <w:r>
         <w:t>System calls</w:t>
       </w:r>
-      <w:bookmarkEnd w:id="389"/>
+      <w:bookmarkEnd w:id="390"/>
     </w:p>
     <w:p>
       <w:r>
@@ -40478,6 +41561,16 @@
         <w:tab/>
         <w:t>real</w:t>
       </w:r>
+      <w:r>
+        <w:tab/>
+      </w:r>
+      <w:r>
+        <w:tab/>
+      </w:r>
+      <w:r>
+        <w:tab/>
+        <w:t>real</w:t>
+      </w:r>
     </w:p>
     <w:p>
       <w:r>
@@ -40537,6 +41630,16 @@
       </w:r>
       <w:r>
         <w:t>15</w:t>
+      </w:r>
+      <w:r>
+        <w:tab/>
+      </w:r>
+      <w:r>
+        <w:tab/>
+        <w:t>real</w:t>
+      </w:r>
+      <w:r>
+        <w:tab/>
       </w:r>
       <w:r>
         <w:tab/>
@@ -40692,6 +41795,9 @@
       <w:r>
         <w:t>Dispose of dynamic variable. The top of stack contains the variable size, and the address under that is the address of the pointer variable. The variable is allocated, and the address placed into the pointer variable.</w:t>
       </w:r>
+      <w:r>
+        <w:t xml:space="preserve"> Both operands are removed from stack.</w:t>
+      </w:r>
     </w:p>
     <w:p>
       <w:pPr>
@@ -40753,6 +41859,16 @@
       <w:r>
         <w:t>fileaddr</w:t>
       </w:r>
+      <w:r>
+        <w:tab/>
+      </w:r>
+      <w:r>
+        <w:tab/>
+      </w:r>
+      <w:r>
+        <w:tab/>
+        <w:t>boolean</w:t>
+      </w:r>
     </w:p>
     <w:p>
       <w:r>
@@ -40819,6 +41935,16 @@
         <w:tab/>
         <w:t>fileaddr</w:t>
       </w:r>
+      <w:r>
+        <w:tab/>
+      </w:r>
+      <w:r>
+        <w:tab/>
+      </w:r>
+      <w:r>
+        <w:tab/>
+        <w:t>boolean</w:t>
+      </w:r>
     </w:p>
     <w:p>
       <w:r>
@@ -40881,6 +42007,16 @@
         <w:tab/>
         <w:t>fileaddr</w:t>
       </w:r>
+      <w:r>
+        <w:tab/>
+      </w:r>
+      <w:r>
+        <w:tab/>
+      </w:r>
+      <w:r>
+        <w:tab/>
+        <w:t>boolean</w:t>
+      </w:r>
     </w:p>
     <w:p>
       <w:r>
@@ -40943,6 +42079,16 @@
         <w:tab/>
         <w:t>real</w:t>
       </w:r>
+      <w:r>
+        <w:tab/>
+      </w:r>
+      <w:r>
+        <w:tab/>
+      </w:r>
+      <w:r>
+        <w:tab/>
+        <w:t>real</w:t>
+      </w:r>
     </w:p>
     <w:p>
       <w:r>
@@ -40997,6 +42143,16 @@
       <w:r>
         <w:tab/>
         <w:t>43</w:t>
+      </w:r>
+      <w:r>
+        <w:tab/>
+      </w:r>
+      <w:r>
+        <w:tab/>
+        <w:t>fileaddr</w:t>
+      </w:r>
+      <w:r>
+        <w:tab/>
       </w:r>
       <w:r>
         <w:tab/>
@@ -41077,13 +42233,26 @@
         <w:tab/>
         <w:t>fileaddr size</w:t>
       </w:r>
+      <w:r>
+        <w:tab/>
+      </w:r>
+      <w:r>
+        <w:tab/>
+        <w:t>fileaddr</w:t>
+      </w:r>
     </w:p>
     <w:p>
       <w:r>
         <w:t xml:space="preserve">File buffer validate binary. Expects the base element size of the file on stack, followed by the address of a file variable on stack. Ensures the file buffer variable is loaded. If the file is a read file, or the file is in read mode, the file buffer variable is loaded by reading the file. The element length tells the call how many bytes to read. </w:t>
       </w:r>
       <w:r>
-        <w:t xml:space="preserve">The file address pointer is left on stack. </w:t>
+        <w:t>The file address pointer is left on stack</w:t>
+      </w:r>
+      <w:r>
+        <w:t>, but the size is purged</w:t>
+      </w:r>
+      <w:r>
+        <w:t xml:space="preserve">. </w:t>
       </w:r>
       <w:r>
         <w:t>This call is used to insure the file buffer contains data from the file, if it exists, when the file buffer variable is referenced. It is part of the “lazy I/O” file scheme.</w:t>
@@ -41263,6 +42432,16 @@
         <w:tab/>
         <w:t>real</w:t>
       </w:r>
+      <w:r>
+        <w:tab/>
+      </w:r>
+      <w:r>
+        <w:tab/>
+      </w:r>
+      <w:r>
+        <w:tab/>
+        <w:t>real</w:t>
+      </w:r>
     </w:p>
     <w:p>
       <w:r>
@@ -41338,6 +42517,9 @@
     <w:p>
       <w:r>
         <w:t>Allocate dynamic variable. Expects the size of variable in bytes to allocate on stack top, followed by the address of the pointer variable. Space with the given size is allocated, and the address placed into the pointer variable.</w:t>
+      </w:r>
+      <w:r>
+        <w:t xml:space="preserve"> Both operands are removed from stack.</w:t>
       </w:r>
     </w:p>
     <w:p>
@@ -41625,6 +42807,9 @@
       <w:r>
         <w:t>Get file buffer text. Expects the address of a file variable on stack. If the file buffer is empty, a runtime error results. Otherwise, writes the contents of the file buffer variable to the file.</w:t>
       </w:r>
+      <w:r>
+        <w:t xml:space="preserve"> The file address is discarded.</w:t>
+      </w:r>
     </w:p>
     <w:p>
       <w:pPr>
@@ -41682,6 +42867,10 @@
         <w:tab/>
         <w:t>fileaddr varaddr len</w:t>
       </w:r>
+      <w:r>
+        <w:tab/>
+        <w:t>fileaddr</w:t>
+      </w:r>
     </w:p>
     <w:p>
       <w:r>
@@ -41749,7 +42938,14 @@
       </w:r>
       <w:r>
         <w:tab/>
-        <w:t>fileaddr varaddr min max</w:t>
+        <w:t>fileaddr v</w:t>
+      </w:r>
+      <w:r>
+        <w:t>addr min max</w:t>
+      </w:r>
+      <w:r>
+        <w:tab/>
+        <w:t>fileaddr</w:t>
       </w:r>
     </w:p>
     <w:p>
@@ -41821,6 +43017,13 @@
         <w:tab/>
         <w:t>fileaddr varaddr</w:t>
       </w:r>
+      <w:r>
+        <w:tab/>
+      </w:r>
+      <w:r>
+        <w:tab/>
+        <w:t>fileaddr</w:t>
+      </w:r>
     </w:p>
     <w:p>
       <w:r>
@@ -41893,6 +43096,13 @@
         <w:tab/>
         <w:t>fileaddr varaddr</w:t>
       </w:r>
+      <w:r>
+        <w:tab/>
+      </w:r>
+      <w:r>
+        <w:tab/>
+        <w:t>fileaddr</w:t>
+      </w:r>
     </w:p>
     <w:p>
       <w:r>
@@ -41962,6 +43172,13 @@
         <w:tab/>
         <w:t>fileaddr varaddr</w:t>
       </w:r>
+      <w:r>
+        <w:tab/>
+      </w:r>
+      <w:r>
+        <w:tab/>
+        <w:t>fileaddr</w:t>
+      </w:r>
     </w:p>
     <w:p>
       <w:r>
@@ -42025,7 +43242,14 @@
         <w:tab/>
       </w:r>
       <w:r>
-        <w:t>fileaddr varaddr min max</w:t>
+        <w:t>fileaddr v</w:t>
+      </w:r>
+      <w:r>
+        <w:t>addr min max</w:t>
+      </w:r>
+      <w:r>
+        <w:tab/>
+        <w:t>fileaddr</w:t>
       </w:r>
     </w:p>
     <w:p>
@@ -42088,6 +43312,16 @@
       </w:r>
       <w:r>
         <w:t>3</w:t>
+      </w:r>
+      <w:r>
+        <w:tab/>
+      </w:r>
+      <w:r>
+        <w:tab/>
+        <w:t>fileaddr</w:t>
+      </w:r>
+      <w:r>
+        <w:tab/>
       </w:r>
       <w:r>
         <w:tab/>
@@ -42430,13 +43664,22 @@
       <w:r>
         <w:t>real</w:t>
       </w:r>
+      <w:r>
+        <w:tab/>
+      </w:r>
+      <w:r>
+        <w:tab/>
+      </w:r>
+      <w:r>
+        <w:tab/>
+        <w:t>real</w:t>
+      </w:r>
     </w:p>
     <w:p>
       <w:r>
         <w:t>Find sine. Expects a real on stack. Finds the sine, and that replaces the stack top.</w:t>
       </w:r>
     </w:p>
-    <w:p/>
     <w:p>
       <w:pPr>
         <w:pStyle w:val="tableheader0"/>
@@ -42495,6 +43738,16 @@
         <w:tab/>
         <w:t>real</w:t>
       </w:r>
+      <w:r>
+        <w:tab/>
+      </w:r>
+      <w:r>
+        <w:tab/>
+      </w:r>
+      <w:r>
+        <w:tab/>
+        <w:t>real</w:t>
+      </w:r>
     </w:p>
     <w:p>
       <w:r>
@@ -42559,6 +43812,13 @@
         <w:tab/>
         <w:t>fileaddr boolean</w:t>
       </w:r>
+      <w:r>
+        <w:tab/>
+      </w:r>
+      <w:r>
+        <w:tab/>
+        <w:t>fileaddr</w:t>
+      </w:r>
     </w:p>
     <w:p>
       <w:r>
@@ -42634,6 +43894,13 @@
         <w:tab/>
         <w:t>fileaddr char</w:t>
       </w:r>
+      <w:r>
+        <w:tab/>
+      </w:r>
+      <w:r>
+        <w:tab/>
+        <w:t>fileaddr</w:t>
+      </w:r>
     </w:p>
     <w:p>
       <w:r>
@@ -42708,6 +43975,10 @@
       <w:r>
         <w:tab/>
         <w:t>fileaddr varaddr size</w:t>
+      </w:r>
+      <w:r>
+        <w:tab/>
+        <w:t>fileaddr</w:t>
       </w:r>
     </w:p>
     <w:p>
@@ -42779,6 +44050,13 @@
         <w:tab/>
         <w:t>fileaddr integer</w:t>
       </w:r>
+      <w:r>
+        <w:tab/>
+      </w:r>
+      <w:r>
+        <w:tab/>
+        <w:t>fileaddr</w:t>
+      </w:r>
     </w:p>
     <w:p>
       <w:r>
@@ -42848,6 +44126,13 @@
         <w:tab/>
         <w:t>fileaddr real</w:t>
       </w:r>
+      <w:r>
+        <w:tab/>
+      </w:r>
+      <w:r>
+        <w:tab/>
+        <w:t>fileaddr</w:t>
+      </w:r>
     </w:p>
     <w:p>
       <w:r>
@@ -42917,6 +44202,16 @@
         <w:tab/>
         <w:t>fileaddr</w:t>
       </w:r>
+      <w:r>
+        <w:tab/>
+      </w:r>
+      <w:r>
+        <w:tab/>
+      </w:r>
+      <w:r>
+        <w:tab/>
+        <w:t>fileaddr</w:t>
+      </w:r>
     </w:p>
     <w:p>
       <w:r>
@@ -42998,6 +44293,10 @@
         <w:tab/>
         <w:t>fileaddr  boolean width</w:t>
       </w:r>
+      <w:r>
+        <w:tab/>
+        <w:t>fileaddr</w:t>
+      </w:r>
     </w:p>
     <w:p>
       <w:r>
@@ -43065,7 +44364,17 @@
       </w:r>
       <w:r>
         <w:tab/>
-        <w:t>fileaddr  character width</w:t>
+        <w:t>filead</w:t>
+      </w:r>
+      <w:r>
+        <w:t>dr  char</w:t>
+      </w:r>
+      <w:r>
+        <w:t xml:space="preserve"> width</w:t>
+      </w:r>
+      <w:r>
+        <w:tab/>
+        <w:t>fileaddr</w:t>
       </w:r>
     </w:p>
     <w:p>
@@ -43135,7 +44444,11 @@
       </w:r>
       <w:r>
         <w:tab/>
-        <w:t>fileaddr  real width fraction</w:t>
+        <w:t>fileaddr  real width frac</w:t>
+      </w:r>
+      <w:r>
+        <w:tab/>
+        <w:t>fileaddr</w:t>
       </w:r>
     </w:p>
     <w:p>
@@ -43206,6 +44519,10 @@
         <w:tab/>
         <w:t>fileaddr  integer width</w:t>
       </w:r>
+      <w:r>
+        <w:tab/>
+        <w:t>fileaddr</w:t>
+      </w:r>
     </w:p>
     <w:p>
       <w:r>
@@ -43281,6 +44598,10 @@
       <w:r>
         <w:t xml:space="preserve"> width</w:t>
       </w:r>
+      <w:r>
+        <w:tab/>
+        <w:t>fileaddr</w:t>
+      </w:r>
     </w:p>
     <w:p>
       <w:r>
@@ -43363,13 +44684,20 @@
         <w:t xml:space="preserve">fileaddr  </w:t>
       </w:r>
       <w:r>
-        <w:t>straddr</w:t>
+        <w:t>s</w:t>
+      </w:r>
+      <w:r>
+        <w:t>addr</w:t>
       </w:r>
       <w:r>
         <w:t xml:space="preserve"> width</w:t>
       </w:r>
       <w:r>
-        <w:t xml:space="preserve"> length</w:t>
+        <w:t xml:space="preserve"> len</w:t>
+      </w:r>
+      <w:r>
+        <w:tab/>
+        <w:t>fileaddr</w:t>
       </w:r>
     </w:p>
     <w:p>
@@ -43428,10 +44756,10 @@
       <w:pPr>
         <w:pStyle w:val="Heading1"/>
       </w:pPr>
-      <w:bookmarkStart w:id="390" w:name="_Ref320433002"/>
-      <w:bookmarkStart w:id="391" w:name="_Ref320433003"/>
-      <w:bookmarkStart w:id="392" w:name="_Toc320481280"/>
-      <w:bookmarkStart w:id="393" w:name="_Toc397026353"/>
+      <w:bookmarkStart w:id="391" w:name="_Ref320433002"/>
+      <w:bookmarkStart w:id="392" w:name="_Ref320433003"/>
+      <w:bookmarkStart w:id="393" w:name="_Toc320481280"/>
+      <w:bookmarkStart w:id="394" w:name="_Toc397026353"/>
       <w:r>
         <w:t>Tes</w:t>
       </w:r>
@@ -43441,10 +44769,10 @@
       <w:r>
         <w:t>ing P5</w:t>
       </w:r>
-      <w:bookmarkEnd w:id="390"/>
       <w:bookmarkEnd w:id="391"/>
       <w:bookmarkEnd w:id="392"/>
       <w:bookmarkEnd w:id="393"/>
+      <w:bookmarkEnd w:id="394"/>
     </w:p>
     <w:p>
       <w:r>
@@ -43459,8 +44787,6 @@
         <w:lastRenderedPageBreak/>
         <w:t>documented in “Pascal compiler validation” [Brian Wichmann &amp; Z. J. Chechanowicz]. This was an excellent series of tests that showed close relationship to the standard. Unfortunately, like the “model compiler”, the rights to this test series, which was initially openly distributed, were closely held, and the project is essentially dead today.</w:t>
       </w:r>
-      <w:bookmarkStart w:id="394" w:name="_GoBack"/>
-      <w:bookmarkEnd w:id="394"/>
     </w:p>
     <w:p>
       <w:r>
@@ -50098,7 +51424,7 @@
               <w:noProof/>
               <w:color w:val="FFFFFF" w:themeColor="background1"/>
             </w:rPr>
-            <w:t>74</w:t>
+            <w:t>60</w:t>
           </w:r>
           <w:r>
             <w:rPr>
@@ -50185,7 +51511,7 @@
               <w:noProof/>
               <w:color w:val="FFFFFF" w:themeColor="background1"/>
             </w:rPr>
-            <w:t>73</w:t>
+            <w:t>61</w:t>
           </w:r>
           <w:r>
             <w:rPr>
@@ -50218,7 +51544,7 @@
           <w:noProof/>
         </w:rPr>
         <w:pict>
-          <v:rect id="Rectangle 1" o:spid="_x0000_s1025" style="position:absolute;margin-left:62.25pt;margin-top:424.8pt;width:56.85pt;height:85.2pt;z-index:251659264;visibility:visible;mso-wrap-style:square;mso-width-percent:0;mso-height-percent:0;mso-wrap-distance-left:9pt;mso-wrap-distance-top:0;mso-wrap-distance-right:9pt;mso-wrap-distance-bottom:0;mso-position-horizontal:absolute;mso-position-horizontal-relative:right-margin-area;mso-position-vertical:absolute;mso-position-vertical-relative:margin;mso-width-percent:0;mso-height-percent:0;mso-width-relative:right-margin-area;mso-height-relative:page;v-text-anchor:top" o:gfxdata="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" o:allowincell="f" fillcolor="#00b0f0" stroked="f">
+          <v:rect id="Rectangle 1" o:spid="_x0000_s1025" style="position:absolute;margin-left:62.25pt;margin-top:424.8pt;width:56.85pt;height:85.2pt;z-index:251658240;visibility:visible;mso-wrap-style:square;mso-width-percent:0;mso-height-percent:0;mso-wrap-distance-left:9pt;mso-wrap-distance-top:0;mso-wrap-distance-right:9pt;mso-wrap-distance-bottom:0;mso-position-horizontal:absolute;mso-position-horizontal-relative:right-margin-area;mso-position-vertical:absolute;mso-position-vertical-relative:margin;mso-width-percent:0;mso-height-percent:0;mso-width-relative:right-margin-area;mso-height-relative:page;v-text-anchor:top" o:gfxdata="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" o:allowincell="f" fillcolor="#00b0f0" stroked="f">
             <v:textbox style="layout-flow:vertical;mso-layout-flow-alt:bottom-to-top" inset="0,,0">
               <w:txbxContent>
                 <w:p>
@@ -58889,7 +60215,7 @@
 </file>
 
 <file path=customXml/itemProps2.xml><?xml version="1.0" encoding="utf-8"?>
-<ds:datastoreItem xmlns:ds="http://schemas.openxmlformats.org/officeDocument/2006/customXml" ds:itemID="{975BB56F-79D6-4925-9D9A-070755F31A90}">
+<ds:datastoreItem xmlns:ds="http://schemas.openxmlformats.org/officeDocument/2006/customXml" ds:itemID="{390D520F-8D45-4ACF-B778-220D3CD36E7D}">
   <ds:schemaRefs>
     <ds:schemaRef ds:uri="http://schemas.openxmlformats.org/officeDocument/2006/bibliography"/>
   </ds:schemaRefs>

</xml_diff>